<commit_message>
new py e bat
creato extract_gps.py per estrarre le coordinate
</commit_message>
<xml_diff>
--- a/text_files/Crea_Pagina_Sito_Portici.docx
+++ b/text_files/Crea_Pagina_Sito_Portici.docx
@@ -702,53 +702,42 @@
         <w:t>Attenzione</w:t>
       </w:r>
       <w:r>
-        <w:t xml:space="preserve">: la procedura </w:t>
-      </w:r>
-      <w:r>
+        <w:t xml:space="preserve">: la procedura add_arcoxy.bat verrà creata in seguito e quindi conservate queste coordinate che andrete a copiare quando </w:t>
+      </w:r>
+      <w:r>
+        <w:t xml:space="preserve">viene creata </w:t>
+      </w:r>
+      <w:proofErr w:type="gramStart"/>
+      <w:r>
+        <w:rPr>
+          <w:b/>
+          <w:bCs/>
+        </w:rPr>
         <w:t>add_arcoxy.bat</w:t>
       </w:r>
       <w:r>
-        <w:t xml:space="preserve"> verrà creata in seguito e quindi conservate queste coordinate che andrete a copiare quando </w:t>
-      </w:r>
-      <w:r>
-        <w:t xml:space="preserve">viene creata </w:t>
+        <w:t xml:space="preserve"> .</w:t>
+      </w:r>
+      <w:proofErr w:type="gramEnd"/>
+      <w:r>
+        <w:br/>
+      </w:r>
+      <w:r>
+        <w:t xml:space="preserve">In add_arcoxy.bat alle seguenti riga copiate le due righe generate al </w:t>
       </w:r>
       <w:proofErr w:type="gramStart"/>
       <w:r>
-        <w:rPr>
-          <w:b/>
-          <w:bCs/>
-        </w:rPr>
-        <w:t>add_arcoxy.bat</w:t>
-      </w:r>
-      <w:r>
-        <w:t xml:space="preserve"> </w:t>
-      </w:r>
-      <w:r>
-        <w:t>.</w:t>
+        <w:t>posto  di</w:t>
       </w:r>
       <w:proofErr w:type="gramEnd"/>
       <w:r>
+        <w:t xml:space="preserve"> quelle presenti:</w:t>
+      </w:r>
+      <w:r>
         <w:br/>
       </w:r>
       <w:r>
-        <w:t xml:space="preserve">In add_arcoxy.bat alle seguenti riga copiate le due righe generate al </w:t>
-      </w:r>
-      <w:proofErr w:type="gramStart"/>
-      <w:r>
-        <w:t>posto  di</w:t>
-      </w:r>
-      <w:proofErr w:type="gramEnd"/>
-      <w:r>
-        <w:t xml:space="preserve"> quelle presenti:</w:t>
-      </w:r>
-      <w:r>
         <w:br/>
-      </w:r>
-      <w:r>
-        <w:br/>
-      </w:r>
-      <w:r>
         <w:t>:: --- CONFIGURAZIONE PAGINA (MODIFICARE MANUALMENTE) ---</w:t>
       </w:r>
     </w:p>
@@ -2620,6 +2609,7 @@
     <w:p>
       <w:pPr>
         <w:pStyle w:val="Titolo3"/>
+        <w:jc w:val="both"/>
       </w:pPr>
       <w:r>
         <w:t xml:space="preserve">Caricamento delle immagini con lo script </w:t>
@@ -4349,6 +4339,7 @@
   <w:style w:type="character" w:default="1" w:styleId="Carpredefinitoparagrafo">
     <w:name w:val="Default Paragraph Font"/>
     <w:uiPriority w:val="1"/>
+    <w:semiHidden/>
     <w:unhideWhenUsed/>
   </w:style>
   <w:style w:type="table" w:default="1" w:styleId="Tabellanormale">

</xml_diff>